<commit_message>
05:12PM 08/10/17 - Đang làm trang admin
</commit_message>
<xml_diff>
--- a/_huongdansudung.docx
+++ b/_huongdansudung.docx
@@ -776,8 +776,356 @@
         </w:rPr>
         <w:t>+ Save</w:t>
       </w:r>
+    </w:p>
+    <w:p>
+      <w:pPr>
+        <w:pStyle w:val="ListParagraph"/>
+        <w:rPr>
+          <w:rFonts w:ascii="Times New Roman" w:hAnsi="Times New Roman" w:cs="Times New Roman"/>
+          <w:sz w:val="44"/>
+          <w:szCs w:val="44"/>
+        </w:rPr>
+      </w:pPr>
+    </w:p>
+    <w:p>
+      <w:pPr>
+        <w:pStyle w:val="ListParagraph"/>
+        <w:rPr>
+          <w:rFonts w:ascii="Times New Roman" w:hAnsi="Times New Roman" w:cs="Times New Roman"/>
+          <w:sz w:val="44"/>
+          <w:szCs w:val="44"/>
+        </w:rPr>
+      </w:pPr>
+    </w:p>
+    <w:p>
+      <w:pPr>
+        <w:pStyle w:val="ListParagraph"/>
+        <w:rPr>
+          <w:rFonts w:ascii="Times New Roman" w:hAnsi="Times New Roman" w:cs="Times New Roman"/>
+          <w:sz w:val="44"/>
+          <w:szCs w:val="44"/>
+        </w:rPr>
+      </w:pPr>
+    </w:p>
+    <w:p>
+      <w:pPr>
+        <w:pStyle w:val="ListParagraph"/>
+        <w:rPr>
+          <w:rFonts w:ascii="Times New Roman" w:hAnsi="Times New Roman" w:cs="Times New Roman"/>
+          <w:i/>
+          <w:sz w:val="44"/>
+          <w:szCs w:val="44"/>
+        </w:rPr>
+      </w:pPr>
+      <w:r>
+        <w:rPr>
+          <w:rFonts w:ascii="Times New Roman" w:hAnsi="Times New Roman" w:cs="Times New Roman"/>
+          <w:sz w:val="44"/>
+          <w:szCs w:val="44"/>
+        </w:rPr>
+        <w:t xml:space="preserve">Mã sản phẩm: </w:t>
+      </w:r>
       <w:bookmarkStart w:id="0" w:name="_GoBack"/>
-      <w:bookmarkEnd w:id="0"/>
+      <w:r>
+        <w:rPr>
+          <w:rFonts w:ascii="Times New Roman" w:hAnsi="Times New Roman" w:cs="Times New Roman"/>
+          <w:i/>
+          <w:sz w:val="44"/>
+          <w:szCs w:val="44"/>
+        </w:rPr>
+        <w:t>SP&lt;ký_tự_đầu_tiên_loại_cha&gt;&lt;số_thứ_tự&gt;</w:t>
+      </w:r>
+    </w:p>
+    <w:bookmarkEnd w:id="0"/>
+    <w:p>
+      <w:pPr>
+        <w:pStyle w:val="ListParagraph"/>
+        <w:rPr>
+          <w:rFonts w:ascii="Times New Roman" w:hAnsi="Times New Roman" w:cs="Times New Roman"/>
+          <w:sz w:val="44"/>
+          <w:szCs w:val="44"/>
+        </w:rPr>
+      </w:pPr>
+      <w:r>
+        <w:rPr>
+          <w:rFonts w:ascii="Times New Roman" w:hAnsi="Times New Roman" w:cs="Times New Roman"/>
+          <w:sz w:val="44"/>
+          <w:szCs w:val="44"/>
+        </w:rPr>
+        <w:t xml:space="preserve">Ví dụ: </w:t>
+      </w:r>
+    </w:p>
+    <w:p>
+      <w:pPr>
+        <w:pStyle w:val="ListParagraph"/>
+        <w:rPr>
+          <w:rFonts w:ascii="Times New Roman" w:hAnsi="Times New Roman" w:cs="Times New Roman"/>
+          <w:color w:val="00B050"/>
+          <w:sz w:val="44"/>
+          <w:szCs w:val="44"/>
+        </w:rPr>
+      </w:pPr>
+      <w:r>
+        <w:rPr>
+          <w:rFonts w:ascii="Times New Roman" w:hAnsi="Times New Roman" w:cs="Times New Roman"/>
+          <w:color w:val="00B050"/>
+          <w:sz w:val="44"/>
+          <w:szCs w:val="44"/>
+        </w:rPr>
+        <w:t>sản phẩm Quần nữ =&gt; thuộc loại cha là Nữ (W) =&gt; mã sản phẩm là: SPW01</w:t>
+      </w:r>
+    </w:p>
+    <w:p>
+      <w:pPr>
+        <w:pStyle w:val="ListParagraph"/>
+        <w:rPr>
+          <w:rFonts w:ascii="Times New Roman" w:hAnsi="Times New Roman" w:cs="Times New Roman"/>
+          <w:color w:val="7030A0"/>
+          <w:sz w:val="44"/>
+          <w:szCs w:val="44"/>
+        </w:rPr>
+      </w:pPr>
+      <w:r>
+        <w:rPr>
+          <w:rFonts w:ascii="Times New Roman" w:hAnsi="Times New Roman" w:cs="Times New Roman"/>
+          <w:color w:val="7030A0"/>
+          <w:sz w:val="44"/>
+          <w:szCs w:val="44"/>
+        </w:rPr>
+        <w:t xml:space="preserve">sản phẩm </w:t>
+      </w:r>
+      <w:r>
+        <w:rPr>
+          <w:rFonts w:ascii="Times New Roman" w:hAnsi="Times New Roman" w:cs="Times New Roman"/>
+          <w:color w:val="7030A0"/>
+          <w:sz w:val="44"/>
+          <w:szCs w:val="44"/>
+        </w:rPr>
+        <w:t>Áo nam</w:t>
+      </w:r>
+      <w:r>
+        <w:rPr>
+          <w:rFonts w:ascii="Times New Roman" w:hAnsi="Times New Roman" w:cs="Times New Roman"/>
+          <w:color w:val="7030A0"/>
+          <w:sz w:val="44"/>
+          <w:szCs w:val="44"/>
+        </w:rPr>
+        <w:t xml:space="preserve"> =&gt; thuộc loại cha là </w:t>
+      </w:r>
+      <w:r>
+        <w:rPr>
+          <w:rFonts w:ascii="Times New Roman" w:hAnsi="Times New Roman" w:cs="Times New Roman"/>
+          <w:color w:val="7030A0"/>
+          <w:sz w:val="44"/>
+          <w:szCs w:val="44"/>
+        </w:rPr>
+        <w:t>Nam (M</w:t>
+      </w:r>
+      <w:r>
+        <w:rPr>
+          <w:rFonts w:ascii="Times New Roman" w:hAnsi="Times New Roman" w:cs="Times New Roman"/>
+          <w:color w:val="7030A0"/>
+          <w:sz w:val="44"/>
+          <w:szCs w:val="44"/>
+        </w:rPr>
+        <w:t>) =&gt; mã sản phẩ</w:t>
+      </w:r>
+      <w:r>
+        <w:rPr>
+          <w:rFonts w:ascii="Times New Roman" w:hAnsi="Times New Roman" w:cs="Times New Roman"/>
+          <w:color w:val="7030A0"/>
+          <w:sz w:val="44"/>
+          <w:szCs w:val="44"/>
+        </w:rPr>
+        <w:t>m là: SPM</w:t>
+      </w:r>
+      <w:r>
+        <w:rPr>
+          <w:rFonts w:ascii="Times New Roman" w:hAnsi="Times New Roman" w:cs="Times New Roman"/>
+          <w:color w:val="7030A0"/>
+          <w:sz w:val="44"/>
+          <w:szCs w:val="44"/>
+        </w:rPr>
+        <w:t>01</w:t>
+      </w:r>
+    </w:p>
+    <w:p>
+      <w:pPr>
+        <w:pStyle w:val="ListParagraph"/>
+        <w:rPr>
+          <w:rFonts w:ascii="Times New Roman" w:hAnsi="Times New Roman" w:cs="Times New Roman"/>
+          <w:color w:val="4472C4" w:themeColor="accent5"/>
+          <w:sz w:val="44"/>
+          <w:szCs w:val="44"/>
+        </w:rPr>
+      </w:pPr>
+      <w:r>
+        <w:rPr>
+          <w:rFonts w:ascii="Times New Roman" w:hAnsi="Times New Roman" w:cs="Times New Roman"/>
+          <w:color w:val="4472C4" w:themeColor="accent5"/>
+          <w:sz w:val="44"/>
+          <w:szCs w:val="44"/>
+        </w:rPr>
+        <w:t xml:space="preserve">sản phẩm </w:t>
+      </w:r>
+      <w:r>
+        <w:rPr>
+          <w:rFonts w:ascii="Times New Roman" w:hAnsi="Times New Roman" w:cs="Times New Roman"/>
+          <w:color w:val="4472C4" w:themeColor="accent5"/>
+          <w:sz w:val="44"/>
+          <w:szCs w:val="44"/>
+        </w:rPr>
+        <w:t>Giày nữ</w:t>
+      </w:r>
+      <w:r>
+        <w:rPr>
+          <w:rFonts w:ascii="Times New Roman" w:hAnsi="Times New Roman" w:cs="Times New Roman"/>
+          <w:color w:val="4472C4" w:themeColor="accent5"/>
+          <w:sz w:val="44"/>
+          <w:szCs w:val="44"/>
+        </w:rPr>
+        <w:t xml:space="preserve"> =&gt; thuộc loại cha là </w:t>
+      </w:r>
+      <w:r>
+        <w:rPr>
+          <w:rFonts w:ascii="Times New Roman" w:hAnsi="Times New Roman" w:cs="Times New Roman"/>
+          <w:color w:val="4472C4" w:themeColor="accent5"/>
+          <w:sz w:val="44"/>
+          <w:szCs w:val="44"/>
+        </w:rPr>
+        <w:t>Giày (S</w:t>
+      </w:r>
+      <w:r>
+        <w:rPr>
+          <w:rFonts w:ascii="Times New Roman" w:hAnsi="Times New Roman" w:cs="Times New Roman"/>
+          <w:color w:val="4472C4" w:themeColor="accent5"/>
+          <w:sz w:val="44"/>
+          <w:szCs w:val="44"/>
+        </w:rPr>
+        <w:t>) =&gt; mã sản phẩ</w:t>
+      </w:r>
+      <w:r>
+        <w:rPr>
+          <w:rFonts w:ascii="Times New Roman" w:hAnsi="Times New Roman" w:cs="Times New Roman"/>
+          <w:color w:val="4472C4" w:themeColor="accent5"/>
+          <w:sz w:val="44"/>
+          <w:szCs w:val="44"/>
+        </w:rPr>
+        <w:t>m là: SPS</w:t>
+      </w:r>
+      <w:r>
+        <w:rPr>
+          <w:rFonts w:ascii="Times New Roman" w:hAnsi="Times New Roman" w:cs="Times New Roman"/>
+          <w:color w:val="4472C4" w:themeColor="accent5"/>
+          <w:sz w:val="44"/>
+          <w:szCs w:val="44"/>
+        </w:rPr>
+        <w:t>01</w:t>
+      </w:r>
+    </w:p>
+    <w:p>
+      <w:pPr>
+        <w:pStyle w:val="ListParagraph"/>
+        <w:rPr>
+          <w:rFonts w:ascii="Times New Roman" w:hAnsi="Times New Roman" w:cs="Times New Roman"/>
+          <w:color w:val="FF0000"/>
+          <w:sz w:val="44"/>
+          <w:szCs w:val="44"/>
+        </w:rPr>
+      </w:pPr>
+      <w:r>
+        <w:rPr>
+          <w:rFonts w:ascii="Times New Roman" w:hAnsi="Times New Roman" w:cs="Times New Roman"/>
+          <w:color w:val="FF0000"/>
+          <w:sz w:val="44"/>
+          <w:szCs w:val="44"/>
+        </w:rPr>
+        <w:t xml:space="preserve">sản phẩm </w:t>
+      </w:r>
+      <w:r>
+        <w:rPr>
+          <w:rFonts w:ascii="Times New Roman" w:hAnsi="Times New Roman" w:cs="Times New Roman"/>
+          <w:color w:val="FF0000"/>
+          <w:sz w:val="44"/>
+          <w:szCs w:val="44"/>
+        </w:rPr>
+        <w:t>giỏ sách</w:t>
+      </w:r>
+      <w:r>
+        <w:rPr>
+          <w:rFonts w:ascii="Times New Roman" w:hAnsi="Times New Roman" w:cs="Times New Roman"/>
+          <w:color w:val="FF0000"/>
+          <w:sz w:val="44"/>
+          <w:szCs w:val="44"/>
+        </w:rPr>
+        <w:t xml:space="preserve"> =&gt; thuộc loại cha là </w:t>
+      </w:r>
+      <w:r>
+        <w:rPr>
+          <w:rFonts w:ascii="Times New Roman" w:hAnsi="Times New Roman" w:cs="Times New Roman"/>
+          <w:color w:val="FF0000"/>
+          <w:sz w:val="44"/>
+          <w:szCs w:val="44"/>
+        </w:rPr>
+        <w:t>Khác (O</w:t>
+      </w:r>
+      <w:r>
+        <w:rPr>
+          <w:rFonts w:ascii="Times New Roman" w:hAnsi="Times New Roman" w:cs="Times New Roman"/>
+          <w:color w:val="FF0000"/>
+          <w:sz w:val="44"/>
+          <w:szCs w:val="44"/>
+        </w:rPr>
+        <w:t>) =&gt; mã sản phẩ</w:t>
+      </w:r>
+      <w:r>
+        <w:rPr>
+          <w:rFonts w:ascii="Times New Roman" w:hAnsi="Times New Roman" w:cs="Times New Roman"/>
+          <w:color w:val="FF0000"/>
+          <w:sz w:val="44"/>
+          <w:szCs w:val="44"/>
+        </w:rPr>
+        <w:t>m là: SPO</w:t>
+      </w:r>
+      <w:r>
+        <w:rPr>
+          <w:rFonts w:ascii="Times New Roman" w:hAnsi="Times New Roman" w:cs="Times New Roman"/>
+          <w:color w:val="FF0000"/>
+          <w:sz w:val="44"/>
+          <w:szCs w:val="44"/>
+        </w:rPr>
+        <w:t>01</w:t>
+      </w:r>
+    </w:p>
+    <w:p>
+      <w:pPr>
+        <w:pStyle w:val="ListParagraph"/>
+        <w:rPr>
+          <w:rFonts w:ascii="Times New Roman" w:hAnsi="Times New Roman" w:cs="Times New Roman"/>
+          <w:sz w:val="44"/>
+          <w:szCs w:val="44"/>
+        </w:rPr>
+      </w:pPr>
+    </w:p>
+    <w:p>
+      <w:pPr>
+        <w:pStyle w:val="ListParagraph"/>
+        <w:rPr>
+          <w:rFonts w:ascii="Times New Roman" w:hAnsi="Times New Roman" w:cs="Times New Roman"/>
+          <w:sz w:val="44"/>
+          <w:szCs w:val="44"/>
+        </w:rPr>
+      </w:pPr>
+    </w:p>
+    <w:p>
+      <w:pPr>
+        <w:pStyle w:val="ListParagraph"/>
+        <w:rPr>
+          <w:rFonts w:ascii="Times New Roman" w:hAnsi="Times New Roman" w:cs="Times New Roman"/>
+          <w:sz w:val="44"/>
+          <w:szCs w:val="44"/>
+        </w:rPr>
+      </w:pPr>
     </w:p>
     <w:sectPr>
       <w:pgSz w:w="12240" w:h="15840"/>

</xml_diff>

<commit_message>
Trang Admin 1:38AM 09/10/17
</commit_message>
<xml_diff>
--- a/_huongdansudung.docx
+++ b/_huongdansudung.docx
@@ -23,583 +23,36 @@
         </w:rPr>
         <w:t>Chạy file *.sql mới nhất để tạo database</w:t>
       </w:r>
-    </w:p>
-    <w:p>
-      <w:pPr>
-        <w:pStyle w:val="ListParagraph"/>
-        <w:numPr>
-          <w:ilvl w:val="0"/>
-          <w:numId w:val="1"/>
-        </w:numPr>
-        <w:rPr>
-          <w:rFonts w:ascii="Times New Roman" w:hAnsi="Times New Roman" w:cs="Times New Roman"/>
-          <w:sz w:val="44"/>
-          <w:szCs w:val="44"/>
-        </w:rPr>
-      </w:pPr>
-      <w:r>
-        <w:rPr>
-          <w:rFonts w:ascii="Times New Roman" w:hAnsi="Times New Roman" w:cs="Times New Roman"/>
-          <w:sz w:val="44"/>
-          <w:szCs w:val="44"/>
-        </w:rPr>
-        <w:t>Vào file Web.config sử dòng connetion như sau:</w:t>
-      </w:r>
-    </w:p>
-    <w:p>
-      <w:pPr>
-        <w:autoSpaceDE w:val="0"/>
-        <w:autoSpaceDN w:val="0"/>
-        <w:adjustRightInd w:val="0"/>
-        <w:spacing w:after="0" w:line="240" w:lineRule="auto"/>
-        <w:ind w:left="360"/>
-        <w:rPr>
-          <w:rFonts w:ascii="Consolas" w:hAnsi="Consolas" w:cs="Consolas"/>
-          <w:color w:val="000000"/>
-          <w:sz w:val="19"/>
-          <w:szCs w:val="19"/>
-        </w:rPr>
-      </w:pPr>
-      <w:r>
-        <w:rPr>
-          <w:rFonts w:ascii="Consolas" w:hAnsi="Consolas" w:cs="Consolas"/>
-          <w:color w:val="0000FF"/>
-          <w:sz w:val="19"/>
-          <w:szCs w:val="19"/>
-        </w:rPr>
-        <w:t>&lt;</w:t>
-      </w:r>
-      <w:r>
-        <w:rPr>
-          <w:rFonts w:ascii="Consolas" w:hAnsi="Consolas" w:cs="Consolas"/>
-          <w:color w:val="A31515"/>
-          <w:sz w:val="19"/>
-          <w:szCs w:val="19"/>
-        </w:rPr>
-        <w:t>connectionStrings</w:t>
-      </w:r>
-      <w:r>
-        <w:rPr>
-          <w:rFonts w:ascii="Consolas" w:hAnsi="Consolas" w:cs="Consolas"/>
-          <w:color w:val="0000FF"/>
-          <w:sz w:val="19"/>
-          <w:szCs w:val="19"/>
-        </w:rPr>
-        <w:t>&gt;</w:t>
-      </w:r>
-    </w:p>
-    <w:p>
-      <w:pPr>
-        <w:autoSpaceDE w:val="0"/>
-        <w:autoSpaceDN w:val="0"/>
-        <w:adjustRightInd w:val="0"/>
-        <w:spacing w:after="0" w:line="240" w:lineRule="auto"/>
-        <w:ind w:left="360"/>
-        <w:rPr>
-          <w:rFonts w:ascii="Consolas" w:hAnsi="Consolas" w:cs="Consolas"/>
-          <w:color w:val="000000"/>
-          <w:sz w:val="19"/>
-          <w:szCs w:val="19"/>
-        </w:rPr>
-      </w:pPr>
-      <w:r>
-        <w:rPr>
-          <w:rFonts w:ascii="Consolas" w:hAnsi="Consolas" w:cs="Consolas"/>
-          <w:color w:val="0000FF"/>
-          <w:sz w:val="19"/>
-          <w:szCs w:val="19"/>
-        </w:rPr>
-        <w:t xml:space="preserve">    &lt;</w:t>
-      </w:r>
-      <w:r>
-        <w:rPr>
-          <w:rFonts w:ascii="Consolas" w:hAnsi="Consolas" w:cs="Consolas"/>
-          <w:color w:val="A31515"/>
-          <w:sz w:val="19"/>
-          <w:szCs w:val="19"/>
-        </w:rPr>
-        <w:t>add</w:t>
-      </w:r>
-      <w:r>
-        <w:rPr>
-          <w:rFonts w:ascii="Consolas" w:hAnsi="Consolas" w:cs="Consolas"/>
-          <w:color w:val="0000FF"/>
-          <w:sz w:val="19"/>
-          <w:szCs w:val="19"/>
-        </w:rPr>
-        <w:t xml:space="preserve"> </w:t>
-      </w:r>
-      <w:r>
-        <w:rPr>
-          <w:rFonts w:ascii="Consolas" w:hAnsi="Consolas" w:cs="Consolas"/>
+      <w:r>
+        <w:rPr>
+          <w:rFonts w:ascii="Times New Roman" w:hAnsi="Times New Roman" w:cs="Times New Roman"/>
+          <w:sz w:val="44"/>
+          <w:szCs w:val="44"/>
+        </w:rPr>
+        <w:t xml:space="preserve"> (đối với SQL 2012 sửa MSSQL11 – SQL 2014 sửa MSSQL12)</w:t>
+      </w:r>
+      <w:r>
+        <w:rPr>
+          <w:rFonts w:ascii="Times New Roman" w:hAnsi="Times New Roman" w:cs="Times New Roman"/>
+          <w:sz w:val="44"/>
+          <w:szCs w:val="44"/>
+        </w:rPr>
+        <w:t xml:space="preserve"> -&gt; trong sql 2012 có bảo xóa 1 dòng gì đó, xóa rồi </w:t>
+      </w:r>
+      <w:r>
+        <w:rPr>
+          <w:rFonts w:ascii="Times New Roman" w:hAnsi="Times New Roman" w:cs="Times New Roman"/>
           <w:color w:val="FF0000"/>
-          <w:sz w:val="19"/>
-          <w:szCs w:val="19"/>
-        </w:rPr>
-        <w:t>name</w:t>
-      </w:r>
-      <w:r>
-        <w:rPr>
-          <w:rFonts w:ascii="Consolas" w:hAnsi="Consolas" w:cs="Consolas"/>
-          <w:color w:val="0000FF"/>
-          <w:sz w:val="19"/>
-          <w:szCs w:val="19"/>
-        </w:rPr>
-        <w:t>=</w:t>
-      </w:r>
-      <w:r>
-        <w:rPr>
-          <w:rFonts w:ascii="Consolas" w:hAnsi="Consolas" w:cs="Consolas"/>
-          <w:color w:val="000000"/>
-          <w:sz w:val="19"/>
-          <w:szCs w:val="19"/>
-        </w:rPr>
-        <w:t>"</w:t>
-      </w:r>
-      <w:r>
-        <w:rPr>
-          <w:rFonts w:ascii="Consolas" w:hAnsi="Consolas" w:cs="Consolas"/>
-          <w:color w:val="0000FF"/>
-          <w:sz w:val="19"/>
-          <w:szCs w:val="19"/>
-        </w:rPr>
-        <w:t>DefaultConnection</w:t>
-      </w:r>
-      <w:r>
-        <w:rPr>
-          <w:rFonts w:ascii="Consolas" w:hAnsi="Consolas" w:cs="Consolas"/>
-          <w:color w:val="000000"/>
-          <w:sz w:val="19"/>
-          <w:szCs w:val="19"/>
-        </w:rPr>
-        <w:t>"</w:t>
-      </w:r>
-      <w:r>
-        <w:rPr>
-          <w:rFonts w:ascii="Consolas" w:hAnsi="Consolas" w:cs="Consolas"/>
-          <w:color w:val="0000FF"/>
-          <w:sz w:val="19"/>
-          <w:szCs w:val="19"/>
-        </w:rPr>
-        <w:t xml:space="preserve"> </w:t>
-      </w:r>
-      <w:r>
-        <w:rPr>
-          <w:rFonts w:ascii="Consolas" w:hAnsi="Consolas" w:cs="Consolas"/>
-          <w:color w:val="FF0000"/>
-          <w:sz w:val="19"/>
-          <w:szCs w:val="19"/>
-        </w:rPr>
-        <w:t>connectionString</w:t>
-      </w:r>
-      <w:r>
-        <w:rPr>
-          <w:rFonts w:ascii="Consolas" w:hAnsi="Consolas" w:cs="Consolas"/>
-          <w:color w:val="0000FF"/>
-          <w:sz w:val="19"/>
-          <w:szCs w:val="19"/>
-        </w:rPr>
-        <w:t>=</w:t>
-      </w:r>
-      <w:r>
-        <w:rPr>
-          <w:rFonts w:ascii="Consolas" w:hAnsi="Consolas" w:cs="Consolas"/>
-          <w:color w:val="000000"/>
-          <w:sz w:val="19"/>
-          <w:szCs w:val="19"/>
-        </w:rPr>
-        <w:t>"</w:t>
-      </w:r>
-      <w:r>
-        <w:rPr>
-          <w:rFonts w:ascii="Consolas" w:hAnsi="Consolas" w:cs="Consolas"/>
-          <w:color w:val="0000FF"/>
-          <w:sz w:val="19"/>
-          <w:szCs w:val="19"/>
-        </w:rPr>
-        <w:t>Data Source=(LocalDb)\MSSQLLocalDB;AttachDbFilename=|DataDirectory|\aspnet-SadiShop-20171001035339.mdf;Initial Catalog=aspnet-SadiShop-20171001035339;Integrated Security=True</w:t>
-      </w:r>
-      <w:r>
-        <w:rPr>
-          <w:rFonts w:ascii="Consolas" w:hAnsi="Consolas" w:cs="Consolas"/>
-          <w:color w:val="000000"/>
-          <w:sz w:val="19"/>
-          <w:szCs w:val="19"/>
-        </w:rPr>
-        <w:t>"</w:t>
-      </w:r>
-    </w:p>
-    <w:p>
-      <w:pPr>
-        <w:autoSpaceDE w:val="0"/>
-        <w:autoSpaceDN w:val="0"/>
-        <w:adjustRightInd w:val="0"/>
-        <w:spacing w:after="0" w:line="240" w:lineRule="auto"/>
-        <w:ind w:left="360"/>
-        <w:rPr>
-          <w:rFonts w:ascii="Consolas" w:hAnsi="Consolas" w:cs="Consolas"/>
-          <w:color w:val="000000"/>
-          <w:sz w:val="19"/>
-          <w:szCs w:val="19"/>
-        </w:rPr>
-      </w:pPr>
-      <w:r>
-        <w:rPr>
-          <w:rFonts w:ascii="Consolas" w:hAnsi="Consolas" w:cs="Consolas"/>
-          <w:color w:val="0000FF"/>
-          <w:sz w:val="19"/>
-          <w:szCs w:val="19"/>
-        </w:rPr>
-        <w:t xml:space="preserve">      </w:t>
-      </w:r>
-      <w:r>
-        <w:rPr>
-          <w:rFonts w:ascii="Consolas" w:hAnsi="Consolas" w:cs="Consolas"/>
-          <w:color w:val="FF0000"/>
-          <w:sz w:val="19"/>
-          <w:szCs w:val="19"/>
-        </w:rPr>
-        <w:t>providerName</w:t>
-      </w:r>
-      <w:r>
-        <w:rPr>
-          <w:rFonts w:ascii="Consolas" w:hAnsi="Consolas" w:cs="Consolas"/>
-          <w:color w:val="0000FF"/>
-          <w:sz w:val="19"/>
-          <w:szCs w:val="19"/>
-        </w:rPr>
-        <w:t>=</w:t>
-      </w:r>
-      <w:r>
-        <w:rPr>
-          <w:rFonts w:ascii="Consolas" w:hAnsi="Consolas" w:cs="Consolas"/>
-          <w:color w:val="000000"/>
-          <w:sz w:val="19"/>
-          <w:szCs w:val="19"/>
-        </w:rPr>
-        <w:t>"</w:t>
-      </w:r>
-      <w:r>
-        <w:rPr>
-          <w:rFonts w:ascii="Consolas" w:hAnsi="Consolas" w:cs="Consolas"/>
-          <w:color w:val="0000FF"/>
-          <w:sz w:val="19"/>
-          <w:szCs w:val="19"/>
-        </w:rPr>
-        <w:t>System.Data.SqlClient</w:t>
-      </w:r>
-      <w:r>
-        <w:rPr>
-          <w:rFonts w:ascii="Consolas" w:hAnsi="Consolas" w:cs="Consolas"/>
-          <w:color w:val="000000"/>
-          <w:sz w:val="19"/>
-          <w:szCs w:val="19"/>
-        </w:rPr>
-        <w:t>"</w:t>
-      </w:r>
-      <w:r>
-        <w:rPr>
-          <w:rFonts w:ascii="Consolas" w:hAnsi="Consolas" w:cs="Consolas"/>
-          <w:color w:val="0000FF"/>
-          <w:sz w:val="19"/>
-          <w:szCs w:val="19"/>
-        </w:rPr>
-        <w:t xml:space="preserve"> /&gt;</w:t>
-      </w:r>
-    </w:p>
-    <w:p>
-      <w:pPr>
-        <w:autoSpaceDE w:val="0"/>
-        <w:autoSpaceDN w:val="0"/>
-        <w:adjustRightInd w:val="0"/>
-        <w:spacing w:after="0" w:line="240" w:lineRule="auto"/>
-        <w:ind w:left="360"/>
-        <w:rPr>
-          <w:rFonts w:ascii="Consolas" w:hAnsi="Consolas" w:cs="Consolas"/>
-          <w:color w:val="000000"/>
-          <w:sz w:val="19"/>
-          <w:szCs w:val="19"/>
-        </w:rPr>
-      </w:pPr>
-      <w:r>
-        <w:rPr>
-          <w:rFonts w:ascii="Consolas" w:hAnsi="Consolas" w:cs="Consolas"/>
-          <w:color w:val="0000FF"/>
-          <w:sz w:val="19"/>
-          <w:szCs w:val="19"/>
-        </w:rPr>
-        <w:t xml:space="preserve">    &lt;</w:t>
-      </w:r>
-      <w:r>
-        <w:rPr>
-          <w:rFonts w:ascii="Consolas" w:hAnsi="Consolas" w:cs="Consolas"/>
-          <w:color w:val="A31515"/>
-          <w:sz w:val="19"/>
-          <w:szCs w:val="19"/>
-        </w:rPr>
-        <w:t>add</w:t>
-      </w:r>
-      <w:r>
-        <w:rPr>
-          <w:rFonts w:ascii="Consolas" w:hAnsi="Consolas" w:cs="Consolas"/>
-          <w:color w:val="0000FF"/>
-          <w:sz w:val="19"/>
-          <w:szCs w:val="19"/>
-        </w:rPr>
-        <w:t xml:space="preserve"> </w:t>
-      </w:r>
-      <w:r>
-        <w:rPr>
-          <w:rFonts w:ascii="Consolas" w:hAnsi="Consolas" w:cs="Consolas"/>
-          <w:color w:val="FF0000"/>
-          <w:sz w:val="19"/>
-          <w:szCs w:val="19"/>
-        </w:rPr>
-        <w:t>name</w:t>
-      </w:r>
-      <w:r>
-        <w:rPr>
-          <w:rFonts w:ascii="Consolas" w:hAnsi="Consolas" w:cs="Consolas"/>
-          <w:color w:val="0000FF"/>
-          <w:sz w:val="19"/>
-          <w:szCs w:val="19"/>
-        </w:rPr>
-        <w:t>=</w:t>
-      </w:r>
-      <w:r>
-        <w:rPr>
-          <w:rFonts w:ascii="Consolas" w:hAnsi="Consolas" w:cs="Consolas"/>
-          <w:color w:val="000000"/>
-          <w:sz w:val="19"/>
-          <w:szCs w:val="19"/>
-        </w:rPr>
-        <w:t>"</w:t>
-      </w:r>
-      <w:r>
-        <w:rPr>
-          <w:rFonts w:ascii="Consolas" w:hAnsi="Consolas" w:cs="Consolas"/>
-          <w:color w:val="0000FF"/>
-          <w:sz w:val="19"/>
-          <w:szCs w:val="19"/>
-        </w:rPr>
-        <w:t>QLQuanAoConnectionString</w:t>
-      </w:r>
-      <w:r>
-        <w:rPr>
-          <w:rFonts w:ascii="Consolas" w:hAnsi="Consolas" w:cs="Consolas"/>
-          <w:color w:val="000000"/>
-          <w:sz w:val="19"/>
-          <w:szCs w:val="19"/>
-        </w:rPr>
-        <w:t>"</w:t>
-      </w:r>
-      <w:r>
-        <w:rPr>
-          <w:rFonts w:ascii="Consolas" w:hAnsi="Consolas" w:cs="Consolas"/>
-          <w:color w:val="0000FF"/>
-          <w:sz w:val="19"/>
-          <w:szCs w:val="19"/>
-        </w:rPr>
-        <w:t xml:space="preserve"> </w:t>
-      </w:r>
-      <w:r>
-        <w:rPr>
-          <w:rFonts w:ascii="Consolas" w:hAnsi="Consolas" w:cs="Consolas"/>
-          <w:color w:val="FF0000"/>
-          <w:sz w:val="19"/>
-          <w:szCs w:val="19"/>
-        </w:rPr>
-        <w:t>connectionString</w:t>
-      </w:r>
-      <w:r>
-        <w:rPr>
-          <w:rFonts w:ascii="Consolas" w:hAnsi="Consolas" w:cs="Consolas"/>
-          <w:color w:val="0000FF"/>
-          <w:sz w:val="19"/>
-          <w:szCs w:val="19"/>
-        </w:rPr>
-        <w:t>=</w:t>
-      </w:r>
-      <w:r>
-        <w:rPr>
-          <w:rFonts w:ascii="Consolas" w:hAnsi="Consolas" w:cs="Consolas"/>
-          <w:color w:val="000000"/>
-          <w:sz w:val="19"/>
-          <w:szCs w:val="19"/>
-        </w:rPr>
-        <w:t>"</w:t>
-      </w:r>
-      <w:r>
-        <w:rPr>
-          <w:rFonts w:ascii="Consolas" w:hAnsi="Consolas" w:cs="Consolas"/>
-          <w:color w:val="0000FF"/>
-          <w:sz w:val="19"/>
-          <w:szCs w:val="19"/>
-        </w:rPr>
-        <w:t>Data Source=</w:t>
-      </w:r>
-      <w:r>
-        <w:rPr>
-          <w:rFonts w:ascii="Consolas" w:hAnsi="Consolas" w:cs="Consolas"/>
-          <w:sz w:val="56"/>
-          <w:szCs w:val="56"/>
-        </w:rPr>
-        <w:t>DESKTOP-811D6S2</w:t>
-      </w:r>
-      <w:r>
-        <w:rPr>
-          <w:rFonts w:ascii="Consolas" w:hAnsi="Consolas" w:cs="Consolas"/>
-          <w:color w:val="0000FF"/>
-          <w:sz w:val="19"/>
-          <w:szCs w:val="19"/>
-        </w:rPr>
-        <w:t>\SQLEXPRESS;Initial Catalog=QLQuanAo;Persist Security Info=True;User ID=sa;Password=sa</w:t>
-      </w:r>
-      <w:r>
-        <w:rPr>
-          <w:rFonts w:ascii="Consolas" w:hAnsi="Consolas" w:cs="Consolas"/>
-          <w:color w:val="000000"/>
-          <w:sz w:val="19"/>
-          <w:szCs w:val="19"/>
-        </w:rPr>
-        <w:t>"</w:t>
-      </w:r>
-    </w:p>
-    <w:p>
-      <w:pPr>
-        <w:autoSpaceDE w:val="0"/>
-        <w:autoSpaceDN w:val="0"/>
-        <w:adjustRightInd w:val="0"/>
-        <w:spacing w:after="0" w:line="240" w:lineRule="auto"/>
-        <w:ind w:left="360"/>
-        <w:rPr>
-          <w:rFonts w:ascii="Consolas" w:hAnsi="Consolas" w:cs="Consolas"/>
-          <w:color w:val="000000"/>
-          <w:sz w:val="19"/>
-          <w:szCs w:val="19"/>
-        </w:rPr>
-      </w:pPr>
-      <w:r>
-        <w:rPr>
-          <w:rFonts w:ascii="Consolas" w:hAnsi="Consolas" w:cs="Consolas"/>
-          <w:color w:val="0000FF"/>
-          <w:sz w:val="19"/>
-          <w:szCs w:val="19"/>
-        </w:rPr>
-        <w:t xml:space="preserve">      </w:t>
-      </w:r>
-      <w:r>
-        <w:rPr>
-          <w:rFonts w:ascii="Consolas" w:hAnsi="Consolas" w:cs="Consolas"/>
-          <w:color w:val="FF0000"/>
-          <w:sz w:val="19"/>
-          <w:szCs w:val="19"/>
-        </w:rPr>
-        <w:t>providerName</w:t>
-      </w:r>
-      <w:r>
-        <w:rPr>
-          <w:rFonts w:ascii="Consolas" w:hAnsi="Consolas" w:cs="Consolas"/>
-          <w:color w:val="0000FF"/>
-          <w:sz w:val="19"/>
-          <w:szCs w:val="19"/>
-        </w:rPr>
-        <w:t>=</w:t>
-      </w:r>
-      <w:r>
-        <w:rPr>
-          <w:rFonts w:ascii="Consolas" w:hAnsi="Consolas" w:cs="Consolas"/>
-          <w:color w:val="000000"/>
-          <w:sz w:val="19"/>
-          <w:szCs w:val="19"/>
-        </w:rPr>
-        <w:t>"</w:t>
-      </w:r>
-      <w:r>
-        <w:rPr>
-          <w:rFonts w:ascii="Consolas" w:hAnsi="Consolas" w:cs="Consolas"/>
-          <w:color w:val="0000FF"/>
-          <w:sz w:val="19"/>
-          <w:szCs w:val="19"/>
-        </w:rPr>
-        <w:t>System.Data.SqlClient</w:t>
-      </w:r>
-      <w:r>
-        <w:rPr>
-          <w:rFonts w:ascii="Consolas" w:hAnsi="Consolas" w:cs="Consolas"/>
-          <w:color w:val="000000"/>
-          <w:sz w:val="19"/>
-          <w:szCs w:val="19"/>
-        </w:rPr>
-        <w:t>"</w:t>
-      </w:r>
-      <w:r>
-        <w:rPr>
-          <w:rFonts w:ascii="Consolas" w:hAnsi="Consolas" w:cs="Consolas"/>
-          <w:color w:val="0000FF"/>
-          <w:sz w:val="19"/>
-          <w:szCs w:val="19"/>
-        </w:rPr>
-        <w:t xml:space="preserve"> /&gt;</w:t>
-      </w:r>
-    </w:p>
-    <w:p>
-      <w:pPr>
-        <w:ind w:left="360"/>
-        <w:rPr>
-          <w:rFonts w:ascii="Consolas" w:hAnsi="Consolas" w:cs="Consolas"/>
-          <w:color w:val="0000FF"/>
-          <w:sz w:val="19"/>
-          <w:szCs w:val="19"/>
-        </w:rPr>
-      </w:pPr>
-      <w:r>
-        <w:rPr>
-          <w:rFonts w:ascii="Consolas" w:hAnsi="Consolas" w:cs="Consolas"/>
-          <w:color w:val="0000FF"/>
-          <w:sz w:val="19"/>
-          <w:szCs w:val="19"/>
-        </w:rPr>
-        <w:t xml:space="preserve">  &lt;/</w:t>
-      </w:r>
-      <w:r>
-        <w:rPr>
-          <w:rFonts w:ascii="Consolas" w:hAnsi="Consolas" w:cs="Consolas"/>
-          <w:color w:val="A31515"/>
-          <w:sz w:val="19"/>
-          <w:szCs w:val="19"/>
-        </w:rPr>
-        <w:t>connectionStrings</w:t>
-      </w:r>
-      <w:r>
-        <w:rPr>
-          <w:rFonts w:ascii="Consolas" w:hAnsi="Consolas" w:cs="Consolas"/>
-          <w:color w:val="0000FF"/>
-          <w:sz w:val="19"/>
-          <w:szCs w:val="19"/>
-        </w:rPr>
-        <w:t>&gt;</w:t>
-      </w:r>
-    </w:p>
-    <w:p>
-      <w:pPr>
-        <w:rPr>
-          <w:rFonts w:ascii="Times New Roman" w:hAnsi="Times New Roman" w:cs="Times New Roman"/>
-          <w:sz w:val="44"/>
-          <w:szCs w:val="44"/>
-        </w:rPr>
-      </w:pPr>
-      <w:r>
-        <w:rPr>
-          <w:rFonts w:ascii="Times New Roman" w:hAnsi="Times New Roman" w:cs="Times New Roman"/>
-          <w:sz w:val="44"/>
-          <w:szCs w:val="44"/>
-        </w:rPr>
-        <w:t>Đổi tên máy tính thành tên máy tính của mình</w:t>
-      </w:r>
-    </w:p>
-    <w:p>
-      <w:pPr>
+          <w:sz w:val="44"/>
+          <w:szCs w:val="44"/>
+          <w:highlight w:val="yellow"/>
+        </w:rPr>
+        <w:t>EXECUTE</w:t>
+      </w:r>
+    </w:p>
+    <w:p>
+      <w:pPr>
+        <w:pStyle w:val="ListParagraph"/>
         <w:rPr>
           <w:rFonts w:ascii="Times New Roman" w:hAnsi="Times New Roman" w:cs="Times New Roman"/>
           <w:sz w:val="44"/>
@@ -611,10 +64,10 @@
           <w:noProof/>
         </w:rPr>
         <w:drawing>
-          <wp:inline distT="0" distB="0" distL="0" distR="0" wp14:anchorId="43C2691F" wp14:editId="434BE54C">
-            <wp:extent cx="4029075" cy="3086100"/>
-            <wp:effectExtent l="0" t="0" r="9525" b="0"/>
-            <wp:docPr id="1" name="Picture 1"/>
+          <wp:inline distT="0" distB="0" distL="0" distR="0" wp14:anchorId="4A74DE80" wp14:editId="5CB17D87">
+            <wp:extent cx="5943600" cy="774065"/>
+            <wp:effectExtent l="0" t="0" r="0" b="6985"/>
+            <wp:docPr id="2" name="Picture 2"/>
             <wp:cNvGraphicFramePr>
               <a:graphicFrameLocks xmlns:a="http://schemas.openxmlformats.org/drawingml/2006/main" noChangeAspect="1"/>
             </wp:cNvGraphicFramePr>
@@ -634,6 +87,700 @@
                   <pic:spPr>
                     <a:xfrm>
                       <a:off x="0" y="0"/>
+                      <a:ext cx="5943600" cy="774065"/>
+                    </a:xfrm>
+                    <a:prstGeom prst="rect">
+                      <a:avLst/>
+                    </a:prstGeom>
+                  </pic:spPr>
+                </pic:pic>
+              </a:graphicData>
+            </a:graphic>
+          </wp:inline>
+        </w:drawing>
+      </w:r>
+    </w:p>
+    <w:p>
+      <w:pPr>
+        <w:pStyle w:val="ListParagraph"/>
+        <w:rPr>
+          <w:rFonts w:ascii="Times New Roman" w:hAnsi="Times New Roman" w:cs="Times New Roman"/>
+          <w:sz w:val="44"/>
+          <w:szCs w:val="44"/>
+        </w:rPr>
+      </w:pPr>
+      <w:r>
+        <w:rPr>
+          <w:rFonts w:ascii="Times New Roman" w:hAnsi="Times New Roman" w:cs="Times New Roman"/>
+          <w:sz w:val="44"/>
+          <w:szCs w:val="44"/>
+        </w:rPr>
+        <w:t>+ TABLE_DATA: bảng với data</w:t>
+      </w:r>
+    </w:p>
+    <w:p>
+      <w:pPr>
+        <w:pStyle w:val="ListParagraph"/>
+        <w:rPr>
+          <w:rFonts w:ascii="Times New Roman" w:hAnsi="Times New Roman" w:cs="Times New Roman"/>
+          <w:sz w:val="44"/>
+          <w:szCs w:val="44"/>
+        </w:rPr>
+      </w:pPr>
+      <w:r>
+        <w:rPr>
+          <w:rFonts w:ascii="Times New Roman" w:hAnsi="Times New Roman" w:cs="Times New Roman"/>
+          <w:sz w:val="44"/>
+          <w:szCs w:val="44"/>
+        </w:rPr>
+        <w:t>+TABLE: bảng</w:t>
+      </w:r>
+    </w:p>
+    <w:p>
+      <w:pPr>
+        <w:pStyle w:val="ListParagraph"/>
+        <w:rPr>
+          <w:rFonts w:ascii="Times New Roman" w:hAnsi="Times New Roman" w:cs="Times New Roman"/>
+          <w:sz w:val="44"/>
+          <w:szCs w:val="44"/>
+        </w:rPr>
+      </w:pPr>
+      <w:r>
+        <w:rPr>
+          <w:rFonts w:ascii="Times New Roman" w:hAnsi="Times New Roman" w:cs="Times New Roman"/>
+          <w:sz w:val="44"/>
+          <w:szCs w:val="44"/>
+        </w:rPr>
+        <w:t>+DATA: data</w:t>
+      </w:r>
+    </w:p>
+    <w:p>
+      <w:pPr>
+        <w:pStyle w:val="ListParagraph"/>
+        <w:numPr>
+          <w:ilvl w:val="0"/>
+          <w:numId w:val="1"/>
+        </w:numPr>
+        <w:rPr>
+          <w:rFonts w:ascii="Times New Roman" w:hAnsi="Times New Roman" w:cs="Times New Roman"/>
+          <w:sz w:val="44"/>
+          <w:szCs w:val="44"/>
+        </w:rPr>
+      </w:pPr>
+      <w:r>
+        <w:rPr>
+          <w:rFonts w:ascii="Times New Roman" w:hAnsi="Times New Roman" w:cs="Times New Roman"/>
+          <w:sz w:val="44"/>
+          <w:szCs w:val="44"/>
+        </w:rPr>
+        <w:t>Vào file Web.config</w:t>
+      </w:r>
+      <w:r>
+        <w:rPr>
+          <w:rFonts w:ascii="Times New Roman" w:hAnsi="Times New Roman" w:cs="Times New Roman"/>
+          <w:sz w:val="44"/>
+          <w:szCs w:val="44"/>
+        </w:rPr>
+        <w:t xml:space="preserve"> trong VS</w:t>
+      </w:r>
+      <w:r>
+        <w:rPr>
+          <w:rFonts w:ascii="Times New Roman" w:hAnsi="Times New Roman" w:cs="Times New Roman"/>
+          <w:sz w:val="44"/>
+          <w:szCs w:val="44"/>
+        </w:rPr>
+        <w:t xml:space="preserve"> sử dòng connetion như sau:</w:t>
+      </w:r>
+    </w:p>
+    <w:p>
+      <w:pPr>
+        <w:autoSpaceDE w:val="0"/>
+        <w:autoSpaceDN w:val="0"/>
+        <w:adjustRightInd w:val="0"/>
+        <w:spacing w:after="0" w:line="240" w:lineRule="auto"/>
+        <w:ind w:left="360"/>
+        <w:rPr>
+          <w:rFonts w:ascii="Consolas" w:hAnsi="Consolas" w:cs="Consolas"/>
+          <w:color w:val="000000"/>
+          <w:sz w:val="19"/>
+          <w:szCs w:val="19"/>
+        </w:rPr>
+      </w:pPr>
+      <w:r>
+        <w:rPr>
+          <w:rFonts w:ascii="Consolas" w:hAnsi="Consolas" w:cs="Consolas"/>
+          <w:color w:val="0000FF"/>
+          <w:sz w:val="19"/>
+          <w:szCs w:val="19"/>
+        </w:rPr>
+        <w:t>&lt;</w:t>
+      </w:r>
+      <w:r>
+        <w:rPr>
+          <w:rFonts w:ascii="Consolas" w:hAnsi="Consolas" w:cs="Consolas"/>
+          <w:color w:val="A31515"/>
+          <w:sz w:val="19"/>
+          <w:szCs w:val="19"/>
+        </w:rPr>
+        <w:t>connectionStrings</w:t>
+      </w:r>
+      <w:r>
+        <w:rPr>
+          <w:rFonts w:ascii="Consolas" w:hAnsi="Consolas" w:cs="Consolas"/>
+          <w:color w:val="0000FF"/>
+          <w:sz w:val="19"/>
+          <w:szCs w:val="19"/>
+        </w:rPr>
+        <w:t>&gt;</w:t>
+      </w:r>
+    </w:p>
+    <w:p>
+      <w:pPr>
+        <w:autoSpaceDE w:val="0"/>
+        <w:autoSpaceDN w:val="0"/>
+        <w:adjustRightInd w:val="0"/>
+        <w:spacing w:after="0" w:line="240" w:lineRule="auto"/>
+        <w:ind w:left="360"/>
+        <w:rPr>
+          <w:rFonts w:ascii="Consolas" w:hAnsi="Consolas" w:cs="Consolas"/>
+          <w:color w:val="000000"/>
+          <w:sz w:val="19"/>
+          <w:szCs w:val="19"/>
+        </w:rPr>
+      </w:pPr>
+      <w:r>
+        <w:rPr>
+          <w:rFonts w:ascii="Consolas" w:hAnsi="Consolas" w:cs="Consolas"/>
+          <w:color w:val="0000FF"/>
+          <w:sz w:val="19"/>
+          <w:szCs w:val="19"/>
+        </w:rPr>
+        <w:t xml:space="preserve">    &lt;</w:t>
+      </w:r>
+      <w:r>
+        <w:rPr>
+          <w:rFonts w:ascii="Consolas" w:hAnsi="Consolas" w:cs="Consolas"/>
+          <w:color w:val="A31515"/>
+          <w:sz w:val="19"/>
+          <w:szCs w:val="19"/>
+        </w:rPr>
+        <w:t>add</w:t>
+      </w:r>
+      <w:r>
+        <w:rPr>
+          <w:rFonts w:ascii="Consolas" w:hAnsi="Consolas" w:cs="Consolas"/>
+          <w:color w:val="0000FF"/>
+          <w:sz w:val="19"/>
+          <w:szCs w:val="19"/>
+        </w:rPr>
+        <w:t xml:space="preserve"> </w:t>
+      </w:r>
+      <w:r>
+        <w:rPr>
+          <w:rFonts w:ascii="Consolas" w:hAnsi="Consolas" w:cs="Consolas"/>
+          <w:color w:val="FF0000"/>
+          <w:sz w:val="19"/>
+          <w:szCs w:val="19"/>
+        </w:rPr>
+        <w:t>name</w:t>
+      </w:r>
+      <w:r>
+        <w:rPr>
+          <w:rFonts w:ascii="Consolas" w:hAnsi="Consolas" w:cs="Consolas"/>
+          <w:color w:val="0000FF"/>
+          <w:sz w:val="19"/>
+          <w:szCs w:val="19"/>
+        </w:rPr>
+        <w:t>=</w:t>
+      </w:r>
+      <w:r>
+        <w:rPr>
+          <w:rFonts w:ascii="Consolas" w:hAnsi="Consolas" w:cs="Consolas"/>
+          <w:color w:val="000000"/>
+          <w:sz w:val="19"/>
+          <w:szCs w:val="19"/>
+        </w:rPr>
+        <w:t>"</w:t>
+      </w:r>
+      <w:r>
+        <w:rPr>
+          <w:rFonts w:ascii="Consolas" w:hAnsi="Consolas" w:cs="Consolas"/>
+          <w:color w:val="0000FF"/>
+          <w:sz w:val="19"/>
+          <w:szCs w:val="19"/>
+        </w:rPr>
+        <w:t>DefaultConnection</w:t>
+      </w:r>
+      <w:r>
+        <w:rPr>
+          <w:rFonts w:ascii="Consolas" w:hAnsi="Consolas" w:cs="Consolas"/>
+          <w:color w:val="000000"/>
+          <w:sz w:val="19"/>
+          <w:szCs w:val="19"/>
+        </w:rPr>
+        <w:t>"</w:t>
+      </w:r>
+      <w:r>
+        <w:rPr>
+          <w:rFonts w:ascii="Consolas" w:hAnsi="Consolas" w:cs="Consolas"/>
+          <w:color w:val="0000FF"/>
+          <w:sz w:val="19"/>
+          <w:szCs w:val="19"/>
+        </w:rPr>
+        <w:t xml:space="preserve"> </w:t>
+      </w:r>
+      <w:r>
+        <w:rPr>
+          <w:rFonts w:ascii="Consolas" w:hAnsi="Consolas" w:cs="Consolas"/>
+          <w:color w:val="FF0000"/>
+          <w:sz w:val="19"/>
+          <w:szCs w:val="19"/>
+        </w:rPr>
+        <w:t>connectionString</w:t>
+      </w:r>
+      <w:r>
+        <w:rPr>
+          <w:rFonts w:ascii="Consolas" w:hAnsi="Consolas" w:cs="Consolas"/>
+          <w:color w:val="0000FF"/>
+          <w:sz w:val="19"/>
+          <w:szCs w:val="19"/>
+        </w:rPr>
+        <w:t>=</w:t>
+      </w:r>
+      <w:r>
+        <w:rPr>
+          <w:rFonts w:ascii="Consolas" w:hAnsi="Consolas" w:cs="Consolas"/>
+          <w:color w:val="000000"/>
+          <w:sz w:val="19"/>
+          <w:szCs w:val="19"/>
+        </w:rPr>
+        <w:t>"</w:t>
+      </w:r>
+      <w:r>
+        <w:rPr>
+          <w:rFonts w:ascii="Consolas" w:hAnsi="Consolas" w:cs="Consolas"/>
+          <w:color w:val="0000FF"/>
+          <w:sz w:val="19"/>
+          <w:szCs w:val="19"/>
+        </w:rPr>
+        <w:t>Data Source=(LocalDb)\MSSQLLocalDB;AttachDbFilename=|DataDirectory|\aspnet-SadiShop-20171001035339.mdf;Initial Catalog=aspnet-SadiShop-20171001035339;Integrated Security=True</w:t>
+      </w:r>
+      <w:r>
+        <w:rPr>
+          <w:rFonts w:ascii="Consolas" w:hAnsi="Consolas" w:cs="Consolas"/>
+          <w:color w:val="000000"/>
+          <w:sz w:val="19"/>
+          <w:szCs w:val="19"/>
+        </w:rPr>
+        <w:t>"</w:t>
+      </w:r>
+    </w:p>
+    <w:p>
+      <w:pPr>
+        <w:autoSpaceDE w:val="0"/>
+        <w:autoSpaceDN w:val="0"/>
+        <w:adjustRightInd w:val="0"/>
+        <w:spacing w:after="0" w:line="240" w:lineRule="auto"/>
+        <w:ind w:left="360"/>
+        <w:rPr>
+          <w:rFonts w:ascii="Consolas" w:hAnsi="Consolas" w:cs="Consolas"/>
+          <w:color w:val="000000"/>
+          <w:sz w:val="19"/>
+          <w:szCs w:val="19"/>
+        </w:rPr>
+      </w:pPr>
+      <w:r>
+        <w:rPr>
+          <w:rFonts w:ascii="Consolas" w:hAnsi="Consolas" w:cs="Consolas"/>
+          <w:color w:val="0000FF"/>
+          <w:sz w:val="19"/>
+          <w:szCs w:val="19"/>
+        </w:rPr>
+        <w:t xml:space="preserve">      </w:t>
+      </w:r>
+      <w:r>
+        <w:rPr>
+          <w:rFonts w:ascii="Consolas" w:hAnsi="Consolas" w:cs="Consolas"/>
+          <w:color w:val="FF0000"/>
+          <w:sz w:val="19"/>
+          <w:szCs w:val="19"/>
+        </w:rPr>
+        <w:t>providerName</w:t>
+      </w:r>
+      <w:r>
+        <w:rPr>
+          <w:rFonts w:ascii="Consolas" w:hAnsi="Consolas" w:cs="Consolas"/>
+          <w:color w:val="0000FF"/>
+          <w:sz w:val="19"/>
+          <w:szCs w:val="19"/>
+        </w:rPr>
+        <w:t>=</w:t>
+      </w:r>
+      <w:r>
+        <w:rPr>
+          <w:rFonts w:ascii="Consolas" w:hAnsi="Consolas" w:cs="Consolas"/>
+          <w:color w:val="000000"/>
+          <w:sz w:val="19"/>
+          <w:szCs w:val="19"/>
+        </w:rPr>
+        <w:t>"</w:t>
+      </w:r>
+      <w:r>
+        <w:rPr>
+          <w:rFonts w:ascii="Consolas" w:hAnsi="Consolas" w:cs="Consolas"/>
+          <w:color w:val="0000FF"/>
+          <w:sz w:val="19"/>
+          <w:szCs w:val="19"/>
+        </w:rPr>
+        <w:t>System.Data.SqlClient</w:t>
+      </w:r>
+      <w:r>
+        <w:rPr>
+          <w:rFonts w:ascii="Consolas" w:hAnsi="Consolas" w:cs="Consolas"/>
+          <w:color w:val="000000"/>
+          <w:sz w:val="19"/>
+          <w:szCs w:val="19"/>
+        </w:rPr>
+        <w:t>"</w:t>
+      </w:r>
+      <w:r>
+        <w:rPr>
+          <w:rFonts w:ascii="Consolas" w:hAnsi="Consolas" w:cs="Consolas"/>
+          <w:color w:val="0000FF"/>
+          <w:sz w:val="19"/>
+          <w:szCs w:val="19"/>
+        </w:rPr>
+        <w:t xml:space="preserve"> /&gt;</w:t>
+      </w:r>
+    </w:p>
+    <w:p>
+      <w:pPr>
+        <w:autoSpaceDE w:val="0"/>
+        <w:autoSpaceDN w:val="0"/>
+        <w:adjustRightInd w:val="0"/>
+        <w:spacing w:after="0" w:line="240" w:lineRule="auto"/>
+        <w:rPr>
+          <w:rFonts w:ascii="Consolas" w:hAnsi="Consolas" w:cs="Consolas"/>
+          <w:color w:val="000000"/>
+          <w:sz w:val="19"/>
+          <w:szCs w:val="19"/>
+        </w:rPr>
+      </w:pPr>
+      <w:r>
+        <w:rPr>
+          <w:rFonts w:ascii="Consolas" w:hAnsi="Consolas" w:cs="Consolas"/>
+          <w:color w:val="0000FF"/>
+          <w:sz w:val="19"/>
+          <w:szCs w:val="19"/>
+        </w:rPr>
+        <w:t xml:space="preserve">    &lt;</w:t>
+      </w:r>
+      <w:r>
+        <w:rPr>
+          <w:rFonts w:ascii="Consolas" w:hAnsi="Consolas" w:cs="Consolas"/>
+          <w:color w:val="A31515"/>
+          <w:sz w:val="19"/>
+          <w:szCs w:val="19"/>
+        </w:rPr>
+        <w:t>add</w:t>
+      </w:r>
+      <w:r>
+        <w:rPr>
+          <w:rFonts w:ascii="Consolas" w:hAnsi="Consolas" w:cs="Consolas"/>
+          <w:color w:val="0000FF"/>
+          <w:sz w:val="19"/>
+          <w:szCs w:val="19"/>
+        </w:rPr>
+        <w:t xml:space="preserve"> </w:t>
+      </w:r>
+      <w:r>
+        <w:rPr>
+          <w:rFonts w:ascii="Consolas" w:hAnsi="Consolas" w:cs="Consolas"/>
+          <w:color w:val="FF0000"/>
+          <w:sz w:val="19"/>
+          <w:szCs w:val="19"/>
+        </w:rPr>
+        <w:t>name</w:t>
+      </w:r>
+      <w:r>
+        <w:rPr>
+          <w:rFonts w:ascii="Consolas" w:hAnsi="Consolas" w:cs="Consolas"/>
+          <w:color w:val="0000FF"/>
+          <w:sz w:val="19"/>
+          <w:szCs w:val="19"/>
+        </w:rPr>
+        <w:t>=</w:t>
+      </w:r>
+      <w:r>
+        <w:rPr>
+          <w:rFonts w:ascii="Consolas" w:hAnsi="Consolas" w:cs="Consolas"/>
+          <w:color w:val="000000"/>
+          <w:sz w:val="19"/>
+          <w:szCs w:val="19"/>
+        </w:rPr>
+        <w:t>"</w:t>
+      </w:r>
+      <w:r>
+        <w:rPr>
+          <w:rFonts w:ascii="Consolas" w:hAnsi="Consolas" w:cs="Consolas"/>
+          <w:color w:val="0000FF"/>
+          <w:sz w:val="19"/>
+          <w:szCs w:val="19"/>
+        </w:rPr>
+        <w:t>QLQuanAoConnectionString</w:t>
+      </w:r>
+      <w:r>
+        <w:rPr>
+          <w:rFonts w:ascii="Consolas" w:hAnsi="Consolas" w:cs="Consolas"/>
+          <w:color w:val="000000"/>
+          <w:sz w:val="19"/>
+          <w:szCs w:val="19"/>
+        </w:rPr>
+        <w:t>"</w:t>
+      </w:r>
+      <w:r>
+        <w:rPr>
+          <w:rFonts w:ascii="Consolas" w:hAnsi="Consolas" w:cs="Consolas"/>
+          <w:color w:val="0000FF"/>
+          <w:sz w:val="19"/>
+          <w:szCs w:val="19"/>
+        </w:rPr>
+        <w:t xml:space="preserve"> </w:t>
+      </w:r>
+      <w:r>
+        <w:rPr>
+          <w:rFonts w:ascii="Consolas" w:hAnsi="Consolas" w:cs="Consolas"/>
+          <w:color w:val="FF0000"/>
+          <w:sz w:val="19"/>
+          <w:szCs w:val="19"/>
+        </w:rPr>
+        <w:t>connectionString</w:t>
+      </w:r>
+      <w:r>
+        <w:rPr>
+          <w:rFonts w:ascii="Consolas" w:hAnsi="Consolas" w:cs="Consolas"/>
+          <w:color w:val="0000FF"/>
+          <w:sz w:val="19"/>
+          <w:szCs w:val="19"/>
+        </w:rPr>
+        <w:t>=</w:t>
+      </w:r>
+      <w:r>
+        <w:rPr>
+          <w:rFonts w:ascii="Consolas" w:hAnsi="Consolas" w:cs="Consolas"/>
+          <w:color w:val="000000"/>
+          <w:sz w:val="19"/>
+          <w:szCs w:val="19"/>
+        </w:rPr>
+        <w:t>"</w:t>
+      </w:r>
+      <w:r>
+        <w:rPr>
+          <w:rFonts w:ascii="Consolas" w:hAnsi="Consolas" w:cs="Consolas"/>
+          <w:color w:val="0000FF"/>
+          <w:sz w:val="19"/>
+          <w:szCs w:val="19"/>
+        </w:rPr>
+        <w:t>Data Source=</w:t>
+      </w:r>
+      <w:r>
+        <w:rPr>
+          <w:rFonts w:ascii="Consolas" w:hAnsi="Consolas" w:cs="Consolas"/>
+          <w:sz w:val="56"/>
+          <w:szCs w:val="56"/>
+          <w:highlight w:val="yellow"/>
+        </w:rPr>
+        <w:t>DESKTOP-811D6S2</w:t>
+      </w:r>
+      <w:r>
+        <w:rPr>
+          <w:rFonts w:ascii="Consolas" w:hAnsi="Consolas" w:cs="Consolas"/>
+          <w:color w:val="0000FF"/>
+          <w:sz w:val="19"/>
+          <w:szCs w:val="19"/>
+        </w:rPr>
+        <w:t>\SQLEXPRESS;Initial Catalog=QLQuanAo;Persist Security Info=True;User ID=sa;Password=sa</w:t>
+      </w:r>
+      <w:r>
+        <w:rPr>
+          <w:rFonts w:ascii="Consolas" w:hAnsi="Consolas" w:cs="Consolas"/>
+          <w:color w:val="000000"/>
+          <w:sz w:val="19"/>
+          <w:szCs w:val="19"/>
+        </w:rPr>
+        <w:t>"</w:t>
+      </w:r>
+    </w:p>
+    <w:p>
+      <w:pPr>
+        <w:autoSpaceDE w:val="0"/>
+        <w:autoSpaceDN w:val="0"/>
+        <w:adjustRightInd w:val="0"/>
+        <w:spacing w:after="0" w:line="240" w:lineRule="auto"/>
+        <w:ind w:left="360"/>
+        <w:rPr>
+          <w:rFonts w:ascii="Consolas" w:hAnsi="Consolas" w:cs="Consolas"/>
+          <w:color w:val="000000"/>
+          <w:sz w:val="19"/>
+          <w:szCs w:val="19"/>
+        </w:rPr>
+      </w:pPr>
+      <w:r>
+        <w:rPr>
+          <w:rFonts w:ascii="Consolas" w:hAnsi="Consolas" w:cs="Consolas"/>
+          <w:color w:val="0000FF"/>
+          <w:sz w:val="19"/>
+          <w:szCs w:val="19"/>
+        </w:rPr>
+        <w:t xml:space="preserve">      </w:t>
+      </w:r>
+      <w:r>
+        <w:rPr>
+          <w:rFonts w:ascii="Consolas" w:hAnsi="Consolas" w:cs="Consolas"/>
+          <w:color w:val="FF0000"/>
+          <w:sz w:val="19"/>
+          <w:szCs w:val="19"/>
+        </w:rPr>
+        <w:t>providerName</w:t>
+      </w:r>
+      <w:r>
+        <w:rPr>
+          <w:rFonts w:ascii="Consolas" w:hAnsi="Consolas" w:cs="Consolas"/>
+          <w:color w:val="0000FF"/>
+          <w:sz w:val="19"/>
+          <w:szCs w:val="19"/>
+        </w:rPr>
+        <w:t>=</w:t>
+      </w:r>
+      <w:r>
+        <w:rPr>
+          <w:rFonts w:ascii="Consolas" w:hAnsi="Consolas" w:cs="Consolas"/>
+          <w:color w:val="000000"/>
+          <w:sz w:val="19"/>
+          <w:szCs w:val="19"/>
+        </w:rPr>
+        <w:t>"</w:t>
+      </w:r>
+      <w:r>
+        <w:rPr>
+          <w:rFonts w:ascii="Consolas" w:hAnsi="Consolas" w:cs="Consolas"/>
+          <w:color w:val="0000FF"/>
+          <w:sz w:val="19"/>
+          <w:szCs w:val="19"/>
+        </w:rPr>
+        <w:t>System.Data.SqlClient</w:t>
+      </w:r>
+      <w:r>
+        <w:rPr>
+          <w:rFonts w:ascii="Consolas" w:hAnsi="Consolas" w:cs="Consolas"/>
+          <w:color w:val="000000"/>
+          <w:sz w:val="19"/>
+          <w:szCs w:val="19"/>
+        </w:rPr>
+        <w:t>"</w:t>
+      </w:r>
+      <w:r>
+        <w:rPr>
+          <w:rFonts w:ascii="Consolas" w:hAnsi="Consolas" w:cs="Consolas"/>
+          <w:color w:val="0000FF"/>
+          <w:sz w:val="19"/>
+          <w:szCs w:val="19"/>
+        </w:rPr>
+        <w:t xml:space="preserve"> /&gt;</w:t>
+      </w:r>
+    </w:p>
+    <w:p>
+      <w:pPr>
+        <w:ind w:left="360"/>
+        <w:rPr>
+          <w:rFonts w:ascii="Consolas" w:hAnsi="Consolas" w:cs="Consolas"/>
+          <w:color w:val="0000FF"/>
+          <w:sz w:val="19"/>
+          <w:szCs w:val="19"/>
+        </w:rPr>
+      </w:pPr>
+      <w:r>
+        <w:rPr>
+          <w:rFonts w:ascii="Consolas" w:hAnsi="Consolas" w:cs="Consolas"/>
+          <w:color w:val="0000FF"/>
+          <w:sz w:val="19"/>
+          <w:szCs w:val="19"/>
+        </w:rPr>
+        <w:t xml:space="preserve">  &lt;/</w:t>
+      </w:r>
+      <w:r>
+        <w:rPr>
+          <w:rFonts w:ascii="Consolas" w:hAnsi="Consolas" w:cs="Consolas"/>
+          <w:color w:val="A31515"/>
+          <w:sz w:val="19"/>
+          <w:szCs w:val="19"/>
+        </w:rPr>
+        <w:t>connectionStrings</w:t>
+      </w:r>
+      <w:r>
+        <w:rPr>
+          <w:rFonts w:ascii="Consolas" w:hAnsi="Consolas" w:cs="Consolas"/>
+          <w:color w:val="0000FF"/>
+          <w:sz w:val="19"/>
+          <w:szCs w:val="19"/>
+        </w:rPr>
+        <w:t>&gt;</w:t>
+      </w:r>
+    </w:p>
+    <w:p>
+      <w:pPr>
+        <w:rPr>
+          <w:rFonts w:ascii="Times New Roman" w:hAnsi="Times New Roman" w:cs="Times New Roman"/>
+          <w:sz w:val="44"/>
+          <w:szCs w:val="44"/>
+        </w:rPr>
+      </w:pPr>
+      <w:r>
+        <w:rPr>
+          <w:rFonts w:ascii="Times New Roman" w:hAnsi="Times New Roman" w:cs="Times New Roman"/>
+          <w:sz w:val="44"/>
+          <w:szCs w:val="44"/>
+        </w:rPr>
+        <w:t>Đổi tên máy tính thành tên máy tính của mình</w:t>
+      </w:r>
+    </w:p>
+    <w:p>
+      <w:pPr>
+        <w:jc w:val="center"/>
+        <w:rPr>
+          <w:rFonts w:ascii="Times New Roman" w:hAnsi="Times New Roman" w:cs="Times New Roman"/>
+          <w:sz w:val="44"/>
+          <w:szCs w:val="44"/>
+        </w:rPr>
+      </w:pPr>
+      <w:r>
+        <w:rPr>
+          <w:noProof/>
+        </w:rPr>
+        <w:drawing>
+          <wp:inline distT="0" distB="0" distL="0" distR="0" wp14:anchorId="43C2691F" wp14:editId="434BE54C">
+            <wp:extent cx="4029075" cy="3086100"/>
+            <wp:effectExtent l="0" t="0" r="9525" b="0"/>
+            <wp:docPr id="1" name="Picture 1"/>
+            <wp:cNvGraphicFramePr>
+              <a:graphicFrameLocks xmlns:a="http://schemas.openxmlformats.org/drawingml/2006/main" noChangeAspect="1"/>
+            </wp:cNvGraphicFramePr>
+            <a:graphic xmlns:a="http://schemas.openxmlformats.org/drawingml/2006/main">
+              <a:graphicData uri="http://schemas.openxmlformats.org/drawingml/2006/picture">
+                <pic:pic xmlns:pic="http://schemas.openxmlformats.org/drawingml/2006/picture">
+                  <pic:nvPicPr>
+                    <pic:cNvPr id="1" name=""/>
+                    <pic:cNvPicPr/>
+                  </pic:nvPicPr>
+                  <pic:blipFill>
+                    <a:blip r:embed="rId6"/>
+                    <a:stretch>
+                      <a:fillRect/>
+                    </a:stretch>
+                  </pic:blipFill>
+                  <pic:spPr>
+                    <a:xfrm>
+                      <a:off x="0" y="0"/>
                       <a:ext cx="4029075" cy="3086100"/>
                     </a:xfrm>
                     <a:prstGeom prst="rect">
@@ -661,6 +808,7 @@
           <w:sz w:val="44"/>
           <w:szCs w:val="44"/>
         </w:rPr>
+        <w:lastRenderedPageBreak/>
         <w:t>Lưu ý: sử dụng kiểu đăng nhập SQL Server Auth.</w:t>
       </w:r>
     </w:p>
@@ -719,8 +867,23 @@
           <w:sz w:val="44"/>
           <w:szCs w:val="44"/>
         </w:rPr>
-        <w:lastRenderedPageBreak/>
-        <w:t>+ Chọn Server Explore bên thanh trái (nếu không có vào View lấy ra)</w:t>
+        <w:t>+ Chọn Server Explore bên thanh trái (</w:t>
+      </w:r>
+      <w:r>
+        <w:rPr>
+          <w:rFonts w:ascii="Times New Roman" w:hAnsi="Times New Roman" w:cs="Times New Roman"/>
+          <w:sz w:val="44"/>
+          <w:szCs w:val="44"/>
+        </w:rPr>
+        <w:t xml:space="preserve">hoặc View -&gt; </w:t>
+      </w:r>
+      <w:r>
+        <w:rPr>
+          <w:rFonts w:ascii="Times New Roman" w:hAnsi="Times New Roman" w:cs="Times New Roman"/>
+          <w:sz w:val="44"/>
+          <w:szCs w:val="44"/>
+        </w:rPr>
+        <w:t>)</w:t>
       </w:r>
     </w:p>
     <w:p>
@@ -756,7 +919,34 @@
           <w:sz w:val="44"/>
           <w:szCs w:val="44"/>
         </w:rPr>
-        <w:t>+ Kéo Toàn bộ bảng trong Server Explore vào lại</w:t>
+        <w:t xml:space="preserve">+ </w:t>
+      </w:r>
+      <w:r>
+        <w:rPr>
+          <w:rFonts w:ascii="Times New Roman" w:hAnsi="Times New Roman" w:cs="Times New Roman"/>
+          <w:sz w:val="44"/>
+          <w:szCs w:val="44"/>
+          <w:highlight w:val="yellow"/>
+        </w:rPr>
+        <w:t>Kéo Toàn bộ bảng</w:t>
+      </w:r>
+      <w:r>
+        <w:rPr>
+          <w:rFonts w:ascii="Times New Roman" w:hAnsi="Times New Roman" w:cs="Times New Roman"/>
+          <w:sz w:val="44"/>
+          <w:szCs w:val="44"/>
+        </w:rPr>
+        <w:t xml:space="preserve"> tr</w:t>
+      </w:r>
+      <w:bookmarkStart w:id="0" w:name="_GoBack"/>
+      <w:bookmarkEnd w:id="0"/>
+      <w:r>
+        <w:rPr>
+          <w:rFonts w:ascii="Times New Roman" w:hAnsi="Times New Roman" w:cs="Times New Roman"/>
+          <w:sz w:val="44"/>
+          <w:szCs w:val="44"/>
+        </w:rPr>
+        <w:t>ong Server Explore vào lại</w:t>
       </w:r>
     </w:p>
     <w:p>
@@ -779,33 +969,30 @@
     </w:p>
     <w:p>
       <w:pPr>
-        <w:pStyle w:val="ListParagraph"/>
-        <w:rPr>
-          <w:rFonts w:ascii="Times New Roman" w:hAnsi="Times New Roman" w:cs="Times New Roman"/>
-          <w:sz w:val="44"/>
-          <w:szCs w:val="44"/>
-        </w:rPr>
-      </w:pPr>
-    </w:p>
-    <w:p>
-      <w:pPr>
-        <w:pStyle w:val="ListParagraph"/>
-        <w:rPr>
-          <w:rFonts w:ascii="Times New Roman" w:hAnsi="Times New Roman" w:cs="Times New Roman"/>
-          <w:sz w:val="44"/>
-          <w:szCs w:val="44"/>
-        </w:rPr>
-      </w:pPr>
-    </w:p>
-    <w:p>
-      <w:pPr>
-        <w:pStyle w:val="ListParagraph"/>
-        <w:rPr>
-          <w:rFonts w:ascii="Times New Roman" w:hAnsi="Times New Roman" w:cs="Times New Roman"/>
-          <w:sz w:val="44"/>
-          <w:szCs w:val="44"/>
-        </w:rPr>
-      </w:pPr>
+        <w:rPr>
+          <w:rFonts w:ascii="Times New Roman" w:hAnsi="Times New Roman" w:cs="Times New Roman"/>
+          <w:sz w:val="44"/>
+          <w:szCs w:val="44"/>
+        </w:rPr>
+      </w:pPr>
+    </w:p>
+    <w:p>
+      <w:pPr>
+        <w:pStyle w:val="ListParagraph"/>
+        <w:rPr>
+          <w:rFonts w:ascii="Times New Roman" w:hAnsi="Times New Roman" w:cs="Times New Roman"/>
+          <w:sz w:val="44"/>
+          <w:szCs w:val="44"/>
+        </w:rPr>
+      </w:pPr>
+      <w:r>
+        <w:rPr>
+          <w:rFonts w:ascii="Times New Roman" w:hAnsi="Times New Roman" w:cs="Times New Roman"/>
+          <w:sz w:val="44"/>
+          <w:szCs w:val="44"/>
+        </w:rPr>
+        <w:t>-----------------------------------------------------------------------</w:t>
+      </w:r>
     </w:p>
     <w:p>
       <w:pPr>
@@ -825,7 +1012,6 @@
         </w:rPr>
         <w:t xml:space="preserve">Mã sản phẩm: </w:t>
       </w:r>
-      <w:bookmarkStart w:id="0" w:name="_GoBack"/>
       <w:r>
         <w:rPr>
           <w:rFonts w:ascii="Times New Roman" w:hAnsi="Times New Roman" w:cs="Times New Roman"/>
@@ -836,7 +1022,6 @@
         <w:t>SP&lt;ký_tự_đầu_tiên_loại_cha&gt;&lt;số_thứ_tự&gt;</w:t>
       </w:r>
     </w:p>
-    <w:bookmarkEnd w:id="0"/>
     <w:p>
       <w:pPr>
         <w:pStyle w:val="ListParagraph"/>
@@ -892,61 +1077,7 @@
           <w:sz w:val="44"/>
           <w:szCs w:val="44"/>
         </w:rPr>
-        <w:t xml:space="preserve">sản phẩm </w:t>
-      </w:r>
-      <w:r>
-        <w:rPr>
-          <w:rFonts w:ascii="Times New Roman" w:hAnsi="Times New Roman" w:cs="Times New Roman"/>
-          <w:color w:val="7030A0"/>
-          <w:sz w:val="44"/>
-          <w:szCs w:val="44"/>
-        </w:rPr>
-        <w:t>Áo nam</w:t>
-      </w:r>
-      <w:r>
-        <w:rPr>
-          <w:rFonts w:ascii="Times New Roman" w:hAnsi="Times New Roman" w:cs="Times New Roman"/>
-          <w:color w:val="7030A0"/>
-          <w:sz w:val="44"/>
-          <w:szCs w:val="44"/>
-        </w:rPr>
-        <w:t xml:space="preserve"> =&gt; thuộc loại cha là </w:t>
-      </w:r>
-      <w:r>
-        <w:rPr>
-          <w:rFonts w:ascii="Times New Roman" w:hAnsi="Times New Roman" w:cs="Times New Roman"/>
-          <w:color w:val="7030A0"/>
-          <w:sz w:val="44"/>
-          <w:szCs w:val="44"/>
-        </w:rPr>
-        <w:t>Nam (M</w:t>
-      </w:r>
-      <w:r>
-        <w:rPr>
-          <w:rFonts w:ascii="Times New Roman" w:hAnsi="Times New Roman" w:cs="Times New Roman"/>
-          <w:color w:val="7030A0"/>
-          <w:sz w:val="44"/>
-          <w:szCs w:val="44"/>
-        </w:rPr>
-        <w:t>) =&gt; mã sản phẩ</w:t>
-      </w:r>
-      <w:r>
-        <w:rPr>
-          <w:rFonts w:ascii="Times New Roman" w:hAnsi="Times New Roman" w:cs="Times New Roman"/>
-          <w:color w:val="7030A0"/>
-          <w:sz w:val="44"/>
-          <w:szCs w:val="44"/>
-        </w:rPr>
-        <w:t>m là: SPM</w:t>
-      </w:r>
-      <w:r>
-        <w:rPr>
-          <w:rFonts w:ascii="Times New Roman" w:hAnsi="Times New Roman" w:cs="Times New Roman"/>
-          <w:color w:val="7030A0"/>
-          <w:sz w:val="44"/>
-          <w:szCs w:val="44"/>
-        </w:rPr>
-        <w:t>01</w:t>
+        <w:t>sản phẩm Áo nam =&gt; thuộc loại cha là Nam (M) =&gt; mã sản phẩm là: SPM01</w:t>
       </w:r>
     </w:p>
     <w:p>
@@ -966,61 +1097,7 @@
           <w:sz w:val="44"/>
           <w:szCs w:val="44"/>
         </w:rPr>
-        <w:t xml:space="preserve">sản phẩm </w:t>
-      </w:r>
-      <w:r>
-        <w:rPr>
-          <w:rFonts w:ascii="Times New Roman" w:hAnsi="Times New Roman" w:cs="Times New Roman"/>
-          <w:color w:val="4472C4" w:themeColor="accent5"/>
-          <w:sz w:val="44"/>
-          <w:szCs w:val="44"/>
-        </w:rPr>
-        <w:t>Giày nữ</w:t>
-      </w:r>
-      <w:r>
-        <w:rPr>
-          <w:rFonts w:ascii="Times New Roman" w:hAnsi="Times New Roman" w:cs="Times New Roman"/>
-          <w:color w:val="4472C4" w:themeColor="accent5"/>
-          <w:sz w:val="44"/>
-          <w:szCs w:val="44"/>
-        </w:rPr>
-        <w:t xml:space="preserve"> =&gt; thuộc loại cha là </w:t>
-      </w:r>
-      <w:r>
-        <w:rPr>
-          <w:rFonts w:ascii="Times New Roman" w:hAnsi="Times New Roman" w:cs="Times New Roman"/>
-          <w:color w:val="4472C4" w:themeColor="accent5"/>
-          <w:sz w:val="44"/>
-          <w:szCs w:val="44"/>
-        </w:rPr>
-        <w:t>Giày (S</w:t>
-      </w:r>
-      <w:r>
-        <w:rPr>
-          <w:rFonts w:ascii="Times New Roman" w:hAnsi="Times New Roman" w:cs="Times New Roman"/>
-          <w:color w:val="4472C4" w:themeColor="accent5"/>
-          <w:sz w:val="44"/>
-          <w:szCs w:val="44"/>
-        </w:rPr>
-        <w:t>) =&gt; mã sản phẩ</w:t>
-      </w:r>
-      <w:r>
-        <w:rPr>
-          <w:rFonts w:ascii="Times New Roman" w:hAnsi="Times New Roman" w:cs="Times New Roman"/>
-          <w:color w:val="4472C4" w:themeColor="accent5"/>
-          <w:sz w:val="44"/>
-          <w:szCs w:val="44"/>
-        </w:rPr>
-        <w:t>m là: SPS</w:t>
-      </w:r>
-      <w:r>
-        <w:rPr>
-          <w:rFonts w:ascii="Times New Roman" w:hAnsi="Times New Roman" w:cs="Times New Roman"/>
-          <w:color w:val="4472C4" w:themeColor="accent5"/>
-          <w:sz w:val="44"/>
-          <w:szCs w:val="44"/>
-        </w:rPr>
-        <w:t>01</w:t>
+        <w:t>sản phẩm Giày nữ =&gt; thuộc loại cha là Giày (S) =&gt; mã sản phẩm là: SPS01</w:t>
       </w:r>
     </w:p>
     <w:p>
@@ -1040,61 +1117,7 @@
           <w:sz w:val="44"/>
           <w:szCs w:val="44"/>
         </w:rPr>
-        <w:t xml:space="preserve">sản phẩm </w:t>
-      </w:r>
-      <w:r>
-        <w:rPr>
-          <w:rFonts w:ascii="Times New Roman" w:hAnsi="Times New Roman" w:cs="Times New Roman"/>
-          <w:color w:val="FF0000"/>
-          <w:sz w:val="44"/>
-          <w:szCs w:val="44"/>
-        </w:rPr>
-        <w:t>giỏ sách</w:t>
-      </w:r>
-      <w:r>
-        <w:rPr>
-          <w:rFonts w:ascii="Times New Roman" w:hAnsi="Times New Roman" w:cs="Times New Roman"/>
-          <w:color w:val="FF0000"/>
-          <w:sz w:val="44"/>
-          <w:szCs w:val="44"/>
-        </w:rPr>
-        <w:t xml:space="preserve"> =&gt; thuộc loại cha là </w:t>
-      </w:r>
-      <w:r>
-        <w:rPr>
-          <w:rFonts w:ascii="Times New Roman" w:hAnsi="Times New Roman" w:cs="Times New Roman"/>
-          <w:color w:val="FF0000"/>
-          <w:sz w:val="44"/>
-          <w:szCs w:val="44"/>
-        </w:rPr>
-        <w:t>Khác (O</w:t>
-      </w:r>
-      <w:r>
-        <w:rPr>
-          <w:rFonts w:ascii="Times New Roman" w:hAnsi="Times New Roman" w:cs="Times New Roman"/>
-          <w:color w:val="FF0000"/>
-          <w:sz w:val="44"/>
-          <w:szCs w:val="44"/>
-        </w:rPr>
-        <w:t>) =&gt; mã sản phẩ</w:t>
-      </w:r>
-      <w:r>
-        <w:rPr>
-          <w:rFonts w:ascii="Times New Roman" w:hAnsi="Times New Roman" w:cs="Times New Roman"/>
-          <w:color w:val="FF0000"/>
-          <w:sz w:val="44"/>
-          <w:szCs w:val="44"/>
-        </w:rPr>
-        <w:t>m là: SPO</w:t>
-      </w:r>
-      <w:r>
-        <w:rPr>
-          <w:rFonts w:ascii="Times New Roman" w:hAnsi="Times New Roman" w:cs="Times New Roman"/>
-          <w:color w:val="FF0000"/>
-          <w:sz w:val="44"/>
-          <w:szCs w:val="44"/>
-        </w:rPr>
-        <w:t>01</w:t>
+        <w:t>sản phẩm giỏ sách =&gt; thuộc loại cha là Khác (O) =&gt; mã sản phẩm là: SPO01</w:t>
       </w:r>
     </w:p>
     <w:p>
@@ -1129,7 +1152,7 @@
     </w:p>
     <w:sectPr>
       <w:pgSz w:w="12240" w:h="15840"/>
-      <w:pgMar w:top="1440" w:right="1440" w:bottom="1440" w:left="1440" w:header="720" w:footer="720" w:gutter="0"/>
+      <w:pgMar w:top="426" w:right="333" w:bottom="1440" w:left="426" w:header="720" w:footer="720" w:gutter="0"/>
       <w:cols w:space="720"/>
       <w:docGrid w:linePitch="360"/>
     </w:sectPr>

</xml_diff>